<commit_message>
L5.11,4,7,8,9 instructorGuides, added pitfalls
</commit_message>
<xml_diff>
--- a/units/5/lessons/11/resources/petascale-lesson-5.11-instructorGuide.docx
+++ b/units/5/lessons/11/resources/petascale-lesson-5.11-instructorGuide.docx
@@ -4,6 +4,109 @@
   <w:body>
     <w:p>
       <w:pPr>
+        <w:ind w:left="0" w:firstLine="0"/>
+        <w:rPr>
+          <w:rFonts w:ascii="Times New Roman" w:cs="Times New Roman" w:eastAsia="Times New Roman" w:hAnsi="Times New Roman"/>
+          <w:sz w:val="24"/>
+          <w:szCs w:val="24"/>
+          <w:u w:val="single"/>
+        </w:rPr>
+      </w:pPr>
+      <w:r>
+        <w:rPr>
+          <w:rFonts w:ascii="Times New Roman" w:cs="Times New Roman" w:eastAsia="Times New Roman" w:hAnsi="Times New Roman"/>
+          <w:sz w:val="24"/>
+          <w:szCs w:val="24"/>
+          <w:u w:val="single"/>
+          <w:rtl w:val="0"/>
+        </w:rPr>
+        <w:t xml:space="preserve">Lesson 5.11 Instructor Guide</w:t>
+      </w:r>
+    </w:p>
+    <w:p>
+      <w:pPr>
+        <w:numPr>
+          <w:ilvl w:val="0"/>
+          <w:numId w:val="2"/>
+        </w:numPr>
+        <w:ind w:left="720" w:hanging="360"/>
+        <w:rPr>
+          <w:rFonts w:ascii="Times New Roman" w:cs="Times New Roman" w:eastAsia="Times New Roman" w:hAnsi="Times New Roman"/>
+          <w:sz w:val="24"/>
+          <w:szCs w:val="24"/>
+          <w:u w:val="none"/>
+        </w:rPr>
+      </w:pPr>
+      <w:r>
+        <w:rPr>
+          <w:rFonts w:ascii="Times New Roman" w:cs="Times New Roman" w:eastAsia="Times New Roman" w:hAnsi="Times New Roman"/>
+          <w:sz w:val="24"/>
+          <w:szCs w:val="24"/>
+          <w:rtl w:val="0"/>
+        </w:rPr>
+        <w:t xml:space="preserve">Prepare the students with the shared and distributed memory concepts.</w:t>
+      </w:r>
+    </w:p>
+    <w:p>
+      <w:pPr>
+        <w:numPr>
+          <w:ilvl w:val="0"/>
+          <w:numId w:val="2"/>
+        </w:numPr>
+        <w:ind w:left="720" w:hanging="360"/>
+        <w:rPr>
+          <w:rFonts w:ascii="Times New Roman" w:cs="Times New Roman" w:eastAsia="Times New Roman" w:hAnsi="Times New Roman"/>
+          <w:sz w:val="24"/>
+          <w:szCs w:val="24"/>
+          <w:u w:val="none"/>
+        </w:rPr>
+      </w:pPr>
+      <w:r>
+        <w:rPr>
+          <w:rFonts w:ascii="Times New Roman" w:cs="Times New Roman" w:eastAsia="Times New Roman" w:hAnsi="Times New Roman"/>
+          <w:sz w:val="24"/>
+          <w:szCs w:val="24"/>
+          <w:rtl w:val="0"/>
+        </w:rPr>
+        <w:t xml:space="preserve">Compare and contrast the methods in the class discussion.</w:t>
+      </w:r>
+    </w:p>
+    <w:p>
+      <w:pPr>
+        <w:rPr>
+          <w:rFonts w:ascii="Times New Roman" w:cs="Times New Roman" w:eastAsia="Times New Roman" w:hAnsi="Times New Roman"/>
+          <w:sz w:val="24"/>
+          <w:szCs w:val="24"/>
+        </w:rPr>
+      </w:pPr>
+      <w:r>
+        <w:rPr>
+          <w:rtl w:val="0"/>
+        </w:rPr>
+      </w:r>
+    </w:p>
+    <w:p>
+      <w:pPr>
+        <w:rPr>
+          <w:rFonts w:ascii="Times New Roman" w:cs="Times New Roman" w:eastAsia="Times New Roman" w:hAnsi="Times New Roman"/>
+          <w:sz w:val="24"/>
+          <w:szCs w:val="24"/>
+          <w:u w:val="single"/>
+        </w:rPr>
+      </w:pPr>
+      <w:r>
+        <w:rPr>
+          <w:rFonts w:ascii="Times New Roman" w:cs="Times New Roman" w:eastAsia="Times New Roman" w:hAnsi="Times New Roman"/>
+          <w:sz w:val="24"/>
+          <w:szCs w:val="24"/>
+          <w:u w:val="single"/>
+          <w:rtl w:val="0"/>
+        </w:rPr>
+        <w:t xml:space="preserve">Common Pitfalls for Students and Instructors:</w:t>
+      </w:r>
+    </w:p>
+    <w:p>
+      <w:pPr>
         <w:numPr>
           <w:ilvl w:val="0"/>
           <w:numId w:val="1"/>
@@ -23,31 +126,21 @@
           <w:szCs w:val="24"/>
           <w:rtl w:val="0"/>
         </w:rPr>
-        <w:t xml:space="preserve">Prepare the students with the shared and distributed memory concepts.</w:t>
+        <w:t xml:space="preserve">By not knowing the background of the students the instructor could give too hard problems or assignments that could fail them. So, the instructor has to make sure that the students can demonstrate their understanding about the concepts of distributed memory and MPI. </w:t>
       </w:r>
     </w:p>
     <w:p>
       <w:pPr>
-        <w:numPr>
-          <w:ilvl w:val="0"/>
-          <w:numId w:val="1"/>
-        </w:numPr>
-        <w:ind w:left="720" w:hanging="360"/>
-        <w:rPr>
-          <w:rFonts w:ascii="Times New Roman" w:cs="Times New Roman" w:eastAsia="Times New Roman" w:hAnsi="Times New Roman"/>
-          <w:sz w:val="24"/>
-          <w:szCs w:val="24"/>
-          <w:u w:val="none"/>
+        <w:rPr>
+          <w:rFonts w:ascii="Times New Roman" w:cs="Times New Roman" w:eastAsia="Times New Roman" w:hAnsi="Times New Roman"/>
+          <w:sz w:val="24"/>
+          <w:szCs w:val="24"/>
         </w:rPr>
       </w:pPr>
       <w:r>
         <w:rPr>
-          <w:rFonts w:ascii="Times New Roman" w:cs="Times New Roman" w:eastAsia="Times New Roman" w:hAnsi="Times New Roman"/>
-          <w:sz w:val="24"/>
-          <w:szCs w:val="24"/>
           <w:rtl w:val="0"/>
         </w:rPr>
-        <w:t xml:space="preserve">Compare and contrast the methods in the class discussion.</w:t>
       </w:r>
     </w:p>
     <w:sectPr>
@@ -64,6 +157,116 @@
   <w:abstractNum w:abstractNumId="1">
     <w:lvl w:ilvl="0">
       <w:start w:val="1"/>
+      <w:numFmt w:val="bullet"/>
+      <w:lvlText w:val="●"/>
+      <w:lvlJc w:val="left"/>
+      <w:pPr>
+        <w:ind w:left="720" w:hanging="360"/>
+      </w:pPr>
+      <w:rPr>
+        <w:u w:val="none"/>
+      </w:rPr>
+    </w:lvl>
+    <w:lvl w:ilvl="1">
+      <w:start w:val="1"/>
+      <w:numFmt w:val="bullet"/>
+      <w:lvlText w:val="○"/>
+      <w:lvlJc w:val="left"/>
+      <w:pPr>
+        <w:ind w:left="1440" w:hanging="360"/>
+      </w:pPr>
+      <w:rPr>
+        <w:u w:val="none"/>
+      </w:rPr>
+    </w:lvl>
+    <w:lvl w:ilvl="2">
+      <w:start w:val="1"/>
+      <w:numFmt w:val="bullet"/>
+      <w:lvlText w:val="■"/>
+      <w:lvlJc w:val="left"/>
+      <w:pPr>
+        <w:ind w:left="2160" w:hanging="360"/>
+      </w:pPr>
+      <w:rPr>
+        <w:u w:val="none"/>
+      </w:rPr>
+    </w:lvl>
+    <w:lvl w:ilvl="3">
+      <w:start w:val="1"/>
+      <w:numFmt w:val="bullet"/>
+      <w:lvlText w:val="●"/>
+      <w:lvlJc w:val="left"/>
+      <w:pPr>
+        <w:ind w:left="2880" w:hanging="360"/>
+      </w:pPr>
+      <w:rPr>
+        <w:u w:val="none"/>
+      </w:rPr>
+    </w:lvl>
+    <w:lvl w:ilvl="4">
+      <w:start w:val="1"/>
+      <w:numFmt w:val="bullet"/>
+      <w:lvlText w:val="○"/>
+      <w:lvlJc w:val="left"/>
+      <w:pPr>
+        <w:ind w:left="3600" w:hanging="360"/>
+      </w:pPr>
+      <w:rPr>
+        <w:u w:val="none"/>
+      </w:rPr>
+    </w:lvl>
+    <w:lvl w:ilvl="5">
+      <w:start w:val="1"/>
+      <w:numFmt w:val="bullet"/>
+      <w:lvlText w:val="■"/>
+      <w:lvlJc w:val="left"/>
+      <w:pPr>
+        <w:ind w:left="4320" w:hanging="360"/>
+      </w:pPr>
+      <w:rPr>
+        <w:u w:val="none"/>
+      </w:rPr>
+    </w:lvl>
+    <w:lvl w:ilvl="6">
+      <w:start w:val="1"/>
+      <w:numFmt w:val="bullet"/>
+      <w:lvlText w:val="●"/>
+      <w:lvlJc w:val="left"/>
+      <w:pPr>
+        <w:ind w:left="5040" w:hanging="360"/>
+      </w:pPr>
+      <w:rPr>
+        <w:u w:val="none"/>
+      </w:rPr>
+    </w:lvl>
+    <w:lvl w:ilvl="7">
+      <w:start w:val="1"/>
+      <w:numFmt w:val="bullet"/>
+      <w:lvlText w:val="○"/>
+      <w:lvlJc w:val="left"/>
+      <w:pPr>
+        <w:ind w:left="5760" w:hanging="360"/>
+      </w:pPr>
+      <w:rPr>
+        <w:u w:val="none"/>
+      </w:rPr>
+    </w:lvl>
+    <w:lvl w:ilvl="8">
+      <w:start w:val="1"/>
+      <w:numFmt w:val="bullet"/>
+      <w:lvlText w:val="■"/>
+      <w:lvlJc w:val="left"/>
+      <w:pPr>
+        <w:ind w:left="6480" w:hanging="360"/>
+      </w:pPr>
+      <w:rPr>
+        <w:u w:val="none"/>
+      </w:rPr>
+    </w:lvl>
+  </w:abstractNum>
+  <w:abstractNum w:abstractNumId="2">
+    <w:lvl w:ilvl="0">
+      <w:start w:val="1"/>
       <w:numFmt w:val="decimal"/>
       <w:lvlText w:val="%1)"/>
       <w:lvlJc w:val="left"/>
@@ -173,6 +376,9 @@
   </w:abstractNum>
   <w:num w:numId="1">
     <w:abstractNumId w:val="1"/>
+  </w:num>
+  <w:num w:numId="2">
+    <w:abstractNumId w:val="2"/>
   </w:num>
 </w:numbering>
 </file>

</xml_diff>